<commit_message>
added an enormous fucking amount of practise questions
</commit_message>
<xml_diff>
--- a/L_Notes/L11_Notes.docx
+++ b/L_Notes/L11_Notes.docx
@@ -43,7 +43,25 @@
           <w:sz w:val="20"/>
           <w:szCs w:val="20"/>
         </w:rPr>
-        <w:t>O(LogN) search</w:t>
+        <w:t>O(</w:t>
+      </w:r>
+      <w:proofErr w:type="spellStart"/>
+      <w:r>
+        <w:rPr>
+          <w:b/>
+          <w:sz w:val="20"/>
+          <w:szCs w:val="20"/>
+        </w:rPr>
+        <w:t>LogN</w:t>
+      </w:r>
+      <w:proofErr w:type="spellEnd"/>
+      <w:r>
+        <w:rPr>
+          <w:b/>
+          <w:sz w:val="20"/>
+          <w:szCs w:val="20"/>
+        </w:rPr>
+        <w:t>) search</w:t>
       </w:r>
     </w:p>
     <w:p>
@@ -79,7 +97,25 @@
           <w:sz w:val="20"/>
           <w:szCs w:val="20"/>
         </w:rPr>
-        <w:t xml:space="preserve"> (subtrees)</w:t>
+        <w:t xml:space="preserve"> (</w:t>
+      </w:r>
+      <w:proofErr w:type="spellStart"/>
+      <w:r>
+        <w:rPr>
+          <w:b/>
+          <w:sz w:val="20"/>
+          <w:szCs w:val="20"/>
+        </w:rPr>
+        <w:t>subtrees</w:t>
+      </w:r>
+      <w:proofErr w:type="spellEnd"/>
+      <w:r>
+        <w:rPr>
+          <w:b/>
+          <w:sz w:val="20"/>
+          <w:szCs w:val="20"/>
+        </w:rPr>
+        <w:t>)</w:t>
       </w:r>
     </w:p>
     <w:p>
@@ -2023,8 +2059,17 @@
           <w:sz w:val="20"/>
           <w:szCs w:val="20"/>
         </w:rPr>
-        <w:t>LHS subtree too deep = rotateR</w:t>
-      </w:r>
+        <w:t xml:space="preserve">LHS subtree too deep = </w:t>
+      </w:r>
+      <w:proofErr w:type="spellStart"/>
+      <w:r>
+        <w:rPr>
+          <w:sz w:val="20"/>
+          <w:szCs w:val="20"/>
+        </w:rPr>
+        <w:t>rotateR</w:t>
+      </w:r>
+      <w:proofErr w:type="spellEnd"/>
     </w:p>
     <w:p>
       <w:pPr>
@@ -2075,7 +2120,32 @@
           <w:sz w:val="20"/>
           <w:szCs w:val="20"/>
         </w:rPr>
-        <w:t xml:space="preserve">Current version of insertAVL() is inefficient, as it computes </w:t>
+        <w:t xml:space="preserve">Current version of </w:t>
+      </w:r>
+      <w:proofErr w:type="spellStart"/>
+      <w:proofErr w:type="gramStart"/>
+      <w:r>
+        <w:rPr>
+          <w:sz w:val="20"/>
+          <w:szCs w:val="20"/>
+        </w:rPr>
+        <w:t>insertAVL</w:t>
+      </w:r>
+      <w:proofErr w:type="spellEnd"/>
+      <w:r>
+        <w:rPr>
+          <w:sz w:val="20"/>
+          <w:szCs w:val="20"/>
+        </w:rPr>
+        <w:t>(</w:t>
+      </w:r>
+      <w:proofErr w:type="gramEnd"/>
+      <w:r>
+        <w:rPr>
+          <w:sz w:val="20"/>
+          <w:szCs w:val="20"/>
+        </w:rPr>
+        <w:t xml:space="preserve">) is inefficient, as it computes </w:t>
       </w:r>
       <w:r>
         <w:rPr>
@@ -2239,7 +2309,25 @@
           <w:sz w:val="20"/>
           <w:szCs w:val="20"/>
         </w:rPr>
-        <w:t>O(logN)</w:t>
+        <w:t>O(</w:t>
+      </w:r>
+      <w:proofErr w:type="spellStart"/>
+      <w:r>
+        <w:rPr>
+          <w:b/>
+          <w:sz w:val="20"/>
+          <w:szCs w:val="20"/>
+        </w:rPr>
+        <w:t>logN</w:t>
+      </w:r>
+      <w:proofErr w:type="spellEnd"/>
+      <w:r>
+        <w:rPr>
+          <w:b/>
+          <w:sz w:val="20"/>
+          <w:szCs w:val="20"/>
+        </w:rPr>
+        <w:t>)</w:t>
       </w:r>
     </w:p>
     <w:p>
@@ -2491,7 +2579,14 @@
           <w:sz w:val="20"/>
           <w:szCs w:val="20"/>
         </w:rPr>
-        <w:t>, two values and three children</w:t>
+        <w:t>, two items</w:t>
+      </w:r>
+      <w:r>
+        <w:rPr>
+          <w:sz w:val="20"/>
+          <w:szCs w:val="20"/>
+        </w:rPr>
+        <w:t xml:space="preserve"> and three children</w:t>
       </w:r>
     </w:p>
     <w:p>
@@ -2526,7 +2621,21 @@
           <w:sz w:val="20"/>
           <w:szCs w:val="20"/>
         </w:rPr>
-        <w:t>hree values and four children</w:t>
+        <w:t xml:space="preserve">hree </w:t>
+      </w:r>
+      <w:r>
+        <w:rPr>
+          <w:sz w:val="20"/>
+          <w:szCs w:val="20"/>
+        </w:rPr>
+        <w:t>items</w:t>
+      </w:r>
+      <w:r>
+        <w:rPr>
+          <w:sz w:val="20"/>
+          <w:szCs w:val="20"/>
+        </w:rPr>
+        <w:t xml:space="preserve"> and four children</w:t>
       </w:r>
     </w:p>
     <w:p>
@@ -2907,7 +3016,25 @@
           <w:sz w:val="20"/>
           <w:szCs w:val="20"/>
         </w:rPr>
-        <w:t>O(logN)</w:t>
+        <w:t>O(</w:t>
+      </w:r>
+      <w:proofErr w:type="spellStart"/>
+      <w:r>
+        <w:rPr>
+          <w:b/>
+          <w:sz w:val="20"/>
+          <w:szCs w:val="20"/>
+        </w:rPr>
+        <w:t>logN</w:t>
+      </w:r>
+      <w:proofErr w:type="spellEnd"/>
+      <w:r>
+        <w:rPr>
+          <w:b/>
+          <w:sz w:val="20"/>
+          <w:szCs w:val="20"/>
+        </w:rPr>
+        <w:t>)</w:t>
       </w:r>
     </w:p>
     <w:p>
@@ -3078,7 +3205,16 @@
                                 <w:sz w:val="20"/>
                                 <w:szCs w:val="20"/>
                               </w:rPr>
-                              <w:t>mpty tree and store 3 items:</w:t>
+                              <w:t xml:space="preserve">mpty tree and store 3 </w:t>
+                            </w:r>
+                            <w:proofErr w:type="spellStart"/>
+                            <w:proofErr w:type="gramStart"/>
+                            <w:r>
+                              <w:rPr>
+                                <w:sz w:val="20"/>
+                                <w:szCs w:val="20"/>
+                              </w:rPr>
+                              <w:t>items:</w:t>
                             </w:r>
                             <w:r>
                               <w:rPr>
@@ -3087,6 +3223,8 @@
                               </w:rPr>
                               <w:t>AMT</w:t>
                             </w:r>
+                            <w:proofErr w:type="spellEnd"/>
+                            <w:proofErr w:type="gramEnd"/>
                           </w:p>
                           <w:p>
                             <w:pPr>
@@ -3412,7 +3550,23 @@
                                 <w:szCs w:val="20"/>
                               </w:rPr>
                               <w:br/>
-                              <w:t xml:space="preserve">- J belongs btwn CM </w:t>
+                              <w:t xml:space="preserve">- J belongs </w:t>
+                            </w:r>
+                            <w:proofErr w:type="spellStart"/>
+                            <w:r>
+                              <w:rPr>
+                                <w:sz w:val="20"/>
+                                <w:szCs w:val="20"/>
+                              </w:rPr>
+                              <w:t>btwn</w:t>
+                            </w:r>
+                            <w:proofErr w:type="spellEnd"/>
+                            <w:r>
+                              <w:rPr>
+                                <w:sz w:val="20"/>
+                                <w:szCs w:val="20"/>
+                              </w:rPr>
+                              <w:t xml:space="preserve"> CM </w:t>
                             </w:r>
                             <w:r>
                               <w:rPr>
@@ -3467,7 +3621,23 @@
                                 <w:sz w:val="20"/>
                                 <w:szCs w:val="20"/>
                               </w:rPr>
-                              <w:t xml:space="preserve"> J btwn CM </w:t>
+                              <w:t xml:space="preserve"> J </w:t>
+                            </w:r>
+                            <w:proofErr w:type="spellStart"/>
+                            <w:r>
+                              <w:rPr>
+                                <w:sz w:val="20"/>
+                                <w:szCs w:val="20"/>
+                              </w:rPr>
+                              <w:t>btwn</w:t>
+                            </w:r>
+                            <w:proofErr w:type="spellEnd"/>
+                            <w:r>
+                              <w:rPr>
+                                <w:sz w:val="20"/>
+                                <w:szCs w:val="20"/>
+                              </w:rPr>
+                              <w:t xml:space="preserve"> CM </w:t>
                             </w:r>
                             <w:r>
                               <w:rPr>
@@ -3481,8 +3651,17 @@
                                 <w:sz w:val="20"/>
                                 <w:szCs w:val="20"/>
                               </w:rPr>
-                              <w:t xml:space="preserve"> Do a split on MID subree</w:t>
-                            </w:r>
+                              <w:t xml:space="preserve"> Do a split on MID </w:t>
+                            </w:r>
+                            <w:proofErr w:type="spellStart"/>
+                            <w:r>
+                              <w:rPr>
+                                <w:sz w:val="20"/>
+                                <w:szCs w:val="20"/>
+                              </w:rPr>
+                              <w:t>subree</w:t>
+                            </w:r>
+                            <w:proofErr w:type="spellEnd"/>
                           </w:p>
                           <w:p>
                             <w:pPr>
@@ -3615,7 +3794,16 @@
                           <w:sz w:val="20"/>
                           <w:szCs w:val="20"/>
                         </w:rPr>
-                        <w:t>mpty tree and store 3 items:</w:t>
+                        <w:t xml:space="preserve">mpty tree and store 3 </w:t>
+                      </w:r>
+                      <w:proofErr w:type="spellStart"/>
+                      <w:proofErr w:type="gramStart"/>
+                      <w:r>
+                        <w:rPr>
+                          <w:sz w:val="20"/>
+                          <w:szCs w:val="20"/>
+                        </w:rPr>
+                        <w:t>items:</w:t>
                       </w:r>
                       <w:r>
                         <w:rPr>
@@ -3624,6 +3812,8 @@
                         </w:rPr>
                         <w:t>AMT</w:t>
                       </w:r>
+                      <w:proofErr w:type="spellEnd"/>
+                      <w:proofErr w:type="gramEnd"/>
                     </w:p>
                     <w:p>
                       <w:pPr>
@@ -3949,7 +4139,23 @@
                           <w:szCs w:val="20"/>
                         </w:rPr>
                         <w:br/>
-                        <w:t xml:space="preserve">- J belongs btwn CM </w:t>
+                        <w:t xml:space="preserve">- J belongs </w:t>
+                      </w:r>
+                      <w:proofErr w:type="spellStart"/>
+                      <w:r>
+                        <w:rPr>
+                          <w:sz w:val="20"/>
+                          <w:szCs w:val="20"/>
+                        </w:rPr>
+                        <w:t>btwn</w:t>
+                      </w:r>
+                      <w:proofErr w:type="spellEnd"/>
+                      <w:r>
+                        <w:rPr>
+                          <w:sz w:val="20"/>
+                          <w:szCs w:val="20"/>
+                        </w:rPr>
+                        <w:t xml:space="preserve"> CM </w:t>
                       </w:r>
                       <w:r>
                         <w:rPr>
@@ -4004,7 +4210,23 @@
                           <w:sz w:val="20"/>
                           <w:szCs w:val="20"/>
                         </w:rPr>
-                        <w:t xml:space="preserve"> J btwn CM </w:t>
+                        <w:t xml:space="preserve"> J </w:t>
+                      </w:r>
+                      <w:proofErr w:type="spellStart"/>
+                      <w:r>
+                        <w:rPr>
+                          <w:sz w:val="20"/>
+                          <w:szCs w:val="20"/>
+                        </w:rPr>
+                        <w:t>btwn</w:t>
+                      </w:r>
+                      <w:proofErr w:type="spellEnd"/>
+                      <w:r>
+                        <w:rPr>
+                          <w:sz w:val="20"/>
+                          <w:szCs w:val="20"/>
+                        </w:rPr>
+                        <w:t xml:space="preserve"> CM </w:t>
                       </w:r>
                       <w:r>
                         <w:rPr>
@@ -4018,8 +4240,17 @@
                           <w:sz w:val="20"/>
                           <w:szCs w:val="20"/>
                         </w:rPr>
-                        <w:t xml:space="preserve"> Do a split on MID subree</w:t>
-                      </w:r>
+                        <w:t xml:space="preserve"> Do a split on MID </w:t>
+                      </w:r>
+                      <w:proofErr w:type="spellStart"/>
+                      <w:r>
+                        <w:rPr>
+                          <w:sz w:val="20"/>
+                          <w:szCs w:val="20"/>
+                        </w:rPr>
+                        <w:t>subree</w:t>
+                      </w:r>
+                      <w:proofErr w:type="spellEnd"/>
                     </w:p>
                     <w:p>
                       <w:pPr>
@@ -4404,7 +4635,23 @@
           <w:sz w:val="20"/>
           <w:szCs w:val="20"/>
         </w:rPr>
-        <w:t>I is promoted to a parent node</w:t>
+        <w:t xml:space="preserve">I </w:t>
+      </w:r>
+      <w:proofErr w:type="gramStart"/>
+      <w:r>
+        <w:rPr>
+          <w:sz w:val="20"/>
+          <w:szCs w:val="20"/>
+        </w:rPr>
+        <w:t>is</w:t>
+      </w:r>
+      <w:proofErr w:type="gramEnd"/>
+      <w:r>
+        <w:rPr>
+          <w:sz w:val="20"/>
+          <w:szCs w:val="20"/>
+        </w:rPr>
+        <w:t xml:space="preserve"> promoted to a parent node</w:t>
       </w:r>
       <w:r>
         <w:rPr>
@@ -4571,16 +4818,286 @@
           <w:sz w:val="20"/>
           <w:szCs w:val="20"/>
         </w:rPr>
-        <w:t>In general 2-3-4 trees would have better search cost as nodes would “fit together” hence reducing depth (which is the main factor for search cost)</w:t>
-      </w:r>
-    </w:p>
-    <w:p>
-      <w:pPr>
-        <w:rPr>
-          <w:sz w:val="20"/>
-          <w:szCs w:val="20"/>
-        </w:rPr>
-      </w:pPr>
+        <w:t xml:space="preserve">In </w:t>
+      </w:r>
+      <w:proofErr w:type="gramStart"/>
+      <w:r>
+        <w:rPr>
+          <w:b/>
+          <w:sz w:val="20"/>
+          <w:szCs w:val="20"/>
+        </w:rPr>
+        <w:t>general</w:t>
+      </w:r>
+      <w:proofErr w:type="gramEnd"/>
+      <w:r>
+        <w:rPr>
+          <w:b/>
+          <w:sz w:val="20"/>
+          <w:szCs w:val="20"/>
+        </w:rPr>
+        <w:t xml:space="preserve"> 2-3-4 trees would have better search cost as nodes would “fit together” hence reducing depth (which is the main factor for search cost)</w:t>
+      </w:r>
+    </w:p>
+    <w:p>
+      <w:pPr>
+        <w:rPr>
+          <w:sz w:val="20"/>
+          <w:szCs w:val="20"/>
+        </w:rPr>
+      </w:pPr>
+    </w:p>
+    <w:p>
+      <w:pPr>
+        <w:rPr>
+          <w:sz w:val="20"/>
+          <w:szCs w:val="20"/>
+        </w:rPr>
+      </w:pPr>
+      <w:r>
+        <w:rPr>
+          <w:sz w:val="20"/>
+          <w:szCs w:val="20"/>
+        </w:rPr>
+        <w:t>General Summary of 2-3-4 Trees</w:t>
+      </w:r>
+    </w:p>
+    <w:p>
+      <w:pPr>
+        <w:pStyle w:val="ListParagraph"/>
+        <w:numPr>
+          <w:ilvl w:val="0"/>
+          <w:numId w:val="16"/>
+        </w:numPr>
+        <w:rPr>
+          <w:sz w:val="20"/>
+          <w:szCs w:val="20"/>
+        </w:rPr>
+      </w:pPr>
+      <w:r>
+        <w:rPr>
+          <w:sz w:val="20"/>
+          <w:szCs w:val="20"/>
+        </w:rPr>
+        <w:t xml:space="preserve">Each node contains </w:t>
+      </w:r>
+      <w:r>
+        <w:rPr>
+          <w:b/>
+          <w:sz w:val="20"/>
+          <w:szCs w:val="20"/>
+        </w:rPr>
+        <w:t>1 &lt;= n &lt;= 3 Items</w:t>
+      </w:r>
+      <w:r>
+        <w:rPr>
+          <w:sz w:val="20"/>
+          <w:szCs w:val="20"/>
+        </w:rPr>
+        <w:t xml:space="preserve"> and </w:t>
+      </w:r>
+      <w:r>
+        <w:rPr>
+          <w:b/>
+          <w:sz w:val="20"/>
+          <w:szCs w:val="20"/>
+        </w:rPr>
+        <w:t xml:space="preserve">n+1 </w:t>
+      </w:r>
+      <w:proofErr w:type="spellStart"/>
+      <w:r>
+        <w:rPr>
+          <w:b/>
+          <w:sz w:val="20"/>
+          <w:szCs w:val="20"/>
+        </w:rPr>
+        <w:t>subtrees</w:t>
+      </w:r>
+      <w:proofErr w:type="spellEnd"/>
+    </w:p>
+    <w:p>
+      <w:pPr>
+        <w:pStyle w:val="ListParagraph"/>
+        <w:numPr>
+          <w:ilvl w:val="0"/>
+          <w:numId w:val="16"/>
+        </w:numPr>
+        <w:rPr>
+          <w:sz w:val="20"/>
+          <w:szCs w:val="20"/>
+        </w:rPr>
+      </w:pPr>
+      <w:r>
+        <w:rPr>
+          <w:sz w:val="20"/>
+          <w:szCs w:val="20"/>
+        </w:rPr>
+        <w:t>Same ordering as BST (keys in LHS subtree &lt; smallest key in</w:t>
+      </w:r>
+      <w:r>
+        <w:rPr>
+          <w:sz w:val="20"/>
+          <w:szCs w:val="20"/>
+        </w:rPr>
+        <w:t xml:space="preserve"> the</w:t>
+      </w:r>
+      <w:r>
+        <w:rPr>
+          <w:sz w:val="20"/>
+          <w:szCs w:val="20"/>
+        </w:rPr>
+        <w:t xml:space="preserve"> </w:t>
+      </w:r>
+      <w:r>
+        <w:rPr>
+          <w:sz w:val="20"/>
+          <w:szCs w:val="20"/>
+        </w:rPr>
+        <w:t>2-3-</w:t>
+      </w:r>
+      <w:proofErr w:type="gramStart"/>
+      <w:r>
+        <w:rPr>
+          <w:sz w:val="20"/>
+          <w:szCs w:val="20"/>
+        </w:rPr>
+        <w:t xml:space="preserve">4 </w:t>
+      </w:r>
+      <w:r>
+        <w:rPr>
+          <w:sz w:val="20"/>
+          <w:szCs w:val="20"/>
+        </w:rPr>
+        <w:t xml:space="preserve"> root</w:t>
+      </w:r>
+      <w:proofErr w:type="gramEnd"/>
+      <w:r>
+        <w:rPr>
+          <w:sz w:val="20"/>
+          <w:szCs w:val="20"/>
+        </w:rPr>
+        <w:t xml:space="preserve"> </w:t>
+      </w:r>
+      <w:r>
+        <w:rPr>
+          <w:sz w:val="20"/>
+          <w:szCs w:val="20"/>
+        </w:rPr>
+        <w:t>node)</w:t>
+      </w:r>
+    </w:p>
+    <w:p>
+      <w:pPr>
+        <w:pStyle w:val="ListParagraph"/>
+        <w:numPr>
+          <w:ilvl w:val="0"/>
+          <w:numId w:val="16"/>
+        </w:numPr>
+        <w:rPr>
+          <w:sz w:val="20"/>
+          <w:szCs w:val="20"/>
+        </w:rPr>
+      </w:pPr>
+      <w:r>
+        <w:rPr>
+          <w:sz w:val="20"/>
+          <w:szCs w:val="20"/>
+        </w:rPr>
+        <w:t>New values are inserted at leaves</w:t>
+      </w:r>
+      <w:r>
+        <w:rPr>
+          <w:sz w:val="20"/>
+          <w:szCs w:val="20"/>
+        </w:rPr>
+        <w:t xml:space="preserve">. </w:t>
+      </w:r>
+      <w:r>
+        <w:rPr>
+          <w:sz w:val="20"/>
+          <w:szCs w:val="20"/>
+        </w:rPr>
+        <w:t>All leaves are at the same level</w:t>
+      </w:r>
+      <w:r>
+        <w:rPr>
+          <w:sz w:val="20"/>
+          <w:szCs w:val="20"/>
+        </w:rPr>
+        <w:t>.</w:t>
+      </w:r>
+    </w:p>
+    <w:p>
+      <w:pPr>
+        <w:pStyle w:val="ListParagraph"/>
+        <w:numPr>
+          <w:ilvl w:val="0"/>
+          <w:numId w:val="16"/>
+        </w:numPr>
+        <w:rPr>
+          <w:sz w:val="20"/>
+          <w:szCs w:val="20"/>
+        </w:rPr>
+      </w:pPr>
+      <w:r>
+        <w:rPr>
+          <w:sz w:val="20"/>
+          <w:szCs w:val="20"/>
+        </w:rPr>
+        <w:t>Trees grows upwards</w:t>
+      </w:r>
+      <w:r>
+        <w:rPr>
+          <w:sz w:val="20"/>
+          <w:szCs w:val="20"/>
+        </w:rPr>
+        <w:t xml:space="preserve"> from leaves via </w:t>
+      </w:r>
+      <w:r>
+        <w:rPr>
+          <w:b/>
+          <w:sz w:val="20"/>
+          <w:szCs w:val="20"/>
+        </w:rPr>
+        <w:t>split-promote</w:t>
+      </w:r>
+      <w:r>
+        <w:rPr>
+          <w:b/>
+          <w:sz w:val="20"/>
+          <w:szCs w:val="20"/>
+        </w:rPr>
+        <w:t xml:space="preserve"> </w:t>
+      </w:r>
+      <w:r>
+        <w:rPr>
+          <w:sz w:val="20"/>
+          <w:szCs w:val="20"/>
+        </w:rPr>
+        <w:t>(rather than grows from leaves + moves up via. Rotations)</w:t>
+      </w:r>
+    </w:p>
+    <w:p>
+      <w:pPr>
+        <w:rPr>
+          <w:sz w:val="20"/>
+          <w:szCs w:val="20"/>
+        </w:rPr>
+      </w:pPr>
+    </w:p>
+    <w:p>
+      <w:pPr>
+        <w:rPr>
+          <w:color w:val="2E74B5" w:themeColor="accent1" w:themeShade="BF"/>
+        </w:rPr>
+      </w:pPr>
+      <w:r>
+        <w:rPr>
+          <w:b/>
+          <w:color w:val="2E74B5" w:themeColor="accent1" w:themeShade="BF"/>
+        </w:rPr>
+        <w:t>2-3-4 Trees</w:t>
+      </w:r>
     </w:p>
     <w:p>
       <w:pPr>
@@ -4591,15 +5108,6 @@
       </w:pPr>
       <w:bookmarkStart w:id="0" w:name="_GoBack"/>
       <w:bookmarkEnd w:id="0"/>
-    </w:p>
-    <w:p>
-      <w:pPr>
-        <w:rPr>
-          <w:b/>
-          <w:sz w:val="20"/>
-          <w:szCs w:val="20"/>
-        </w:rPr>
-      </w:pPr>
     </w:p>
     <w:sectPr>
       <w:pgSz w:w="11900" w:h="16840"/>
@@ -5292,6 +5800,119 @@
     </w:lvl>
   </w:abstractNum>
   <w:abstractNum w:abstractNumId="6">
+    <w:nsid w:val="34B4252D"/>
+    <w:multiLevelType w:val="hybridMultilevel"/>
+    <w:tmpl w:val="D0CEF4AE"/>
+    <w:lvl w:ilvl="0" w:tplc="04090001">
+      <w:start w:val="1"/>
+      <w:numFmt w:val="bullet"/>
+      <w:lvlText w:val=""/>
+      <w:lvlJc w:val="left"/>
+      <w:pPr>
+        <w:ind w:left="720" w:hanging="360"/>
+      </w:pPr>
+      <w:rPr>
+        <w:rFonts w:ascii="Symbol" w:hAnsi="Symbol" w:hint="default"/>
+      </w:rPr>
+    </w:lvl>
+    <w:lvl w:ilvl="1" w:tplc="04090003" w:tentative="1">
+      <w:start w:val="1"/>
+      <w:numFmt w:val="bullet"/>
+      <w:lvlText w:val="o"/>
+      <w:lvlJc w:val="left"/>
+      <w:pPr>
+        <w:ind w:left="1440" w:hanging="360"/>
+      </w:pPr>
+      <w:rPr>
+        <w:rFonts w:ascii="Courier New" w:hAnsi="Courier New" w:cs="Courier New" w:hint="default"/>
+      </w:rPr>
+    </w:lvl>
+    <w:lvl w:ilvl="2" w:tplc="04090005" w:tentative="1">
+      <w:start w:val="1"/>
+      <w:numFmt w:val="bullet"/>
+      <w:lvlText w:val=""/>
+      <w:lvlJc w:val="left"/>
+      <w:pPr>
+        <w:ind w:left="2160" w:hanging="360"/>
+      </w:pPr>
+      <w:rPr>
+        <w:rFonts w:ascii="Wingdings" w:hAnsi="Wingdings" w:hint="default"/>
+      </w:rPr>
+    </w:lvl>
+    <w:lvl w:ilvl="3" w:tplc="04090001" w:tentative="1">
+      <w:start w:val="1"/>
+      <w:numFmt w:val="bullet"/>
+      <w:lvlText w:val=""/>
+      <w:lvlJc w:val="left"/>
+      <w:pPr>
+        <w:ind w:left="2880" w:hanging="360"/>
+      </w:pPr>
+      <w:rPr>
+        <w:rFonts w:ascii="Symbol" w:hAnsi="Symbol" w:hint="default"/>
+      </w:rPr>
+    </w:lvl>
+    <w:lvl w:ilvl="4" w:tplc="04090003" w:tentative="1">
+      <w:start w:val="1"/>
+      <w:numFmt w:val="bullet"/>
+      <w:lvlText w:val="o"/>
+      <w:lvlJc w:val="left"/>
+      <w:pPr>
+        <w:ind w:left="3600" w:hanging="360"/>
+      </w:pPr>
+      <w:rPr>
+        <w:rFonts w:ascii="Courier New" w:hAnsi="Courier New" w:cs="Courier New" w:hint="default"/>
+      </w:rPr>
+    </w:lvl>
+    <w:lvl w:ilvl="5" w:tplc="04090005" w:tentative="1">
+      <w:start w:val="1"/>
+      <w:numFmt w:val="bullet"/>
+      <w:lvlText w:val=""/>
+      <w:lvlJc w:val="left"/>
+      <w:pPr>
+        <w:ind w:left="4320" w:hanging="360"/>
+      </w:pPr>
+      <w:rPr>
+        <w:rFonts w:ascii="Wingdings" w:hAnsi="Wingdings" w:hint="default"/>
+      </w:rPr>
+    </w:lvl>
+    <w:lvl w:ilvl="6" w:tplc="04090001" w:tentative="1">
+      <w:start w:val="1"/>
+      <w:numFmt w:val="bullet"/>
+      <w:lvlText w:val=""/>
+      <w:lvlJc w:val="left"/>
+      <w:pPr>
+        <w:ind w:left="5040" w:hanging="360"/>
+      </w:pPr>
+      <w:rPr>
+        <w:rFonts w:ascii="Symbol" w:hAnsi="Symbol" w:hint="default"/>
+      </w:rPr>
+    </w:lvl>
+    <w:lvl w:ilvl="7" w:tplc="04090003" w:tentative="1">
+      <w:start w:val="1"/>
+      <w:numFmt w:val="bullet"/>
+      <w:lvlText w:val="o"/>
+      <w:lvlJc w:val="left"/>
+      <w:pPr>
+        <w:ind w:left="5760" w:hanging="360"/>
+      </w:pPr>
+      <w:rPr>
+        <w:rFonts w:ascii="Courier New" w:hAnsi="Courier New" w:cs="Courier New" w:hint="default"/>
+      </w:rPr>
+    </w:lvl>
+    <w:lvl w:ilvl="8" w:tplc="04090005" w:tentative="1">
+      <w:start w:val="1"/>
+      <w:numFmt w:val="bullet"/>
+      <w:lvlText w:val=""/>
+      <w:lvlJc w:val="left"/>
+      <w:pPr>
+        <w:ind w:left="6480" w:hanging="360"/>
+      </w:pPr>
+      <w:rPr>
+        <w:rFonts w:ascii="Wingdings" w:hAnsi="Wingdings" w:hint="default"/>
+      </w:rPr>
+    </w:lvl>
+  </w:abstractNum>
+  <w:abstractNum w:abstractNumId="7">
     <w:nsid w:val="3529321F"/>
     <w:multiLevelType w:val="hybridMultilevel"/>
     <w:tmpl w:val="F53EE732"/>
@@ -5404,7 +6025,7 @@
       </w:rPr>
     </w:lvl>
   </w:abstractNum>
-  <w:abstractNum w:abstractNumId="7">
+  <w:abstractNum w:abstractNumId="8">
     <w:nsid w:val="354D0B8B"/>
     <w:multiLevelType w:val="hybridMultilevel"/>
     <w:tmpl w:val="1D767F9A"/>
@@ -5517,7 +6138,7 @@
       </w:rPr>
     </w:lvl>
   </w:abstractNum>
-  <w:abstractNum w:abstractNumId="8">
+  <w:abstractNum w:abstractNumId="9">
     <w:nsid w:val="53B76CE5"/>
     <w:multiLevelType w:val="hybridMultilevel"/>
     <w:tmpl w:val="BE6EFB22"/>
@@ -5630,7 +6251,7 @@
       </w:rPr>
     </w:lvl>
   </w:abstractNum>
-  <w:abstractNum w:abstractNumId="9">
+  <w:abstractNum w:abstractNumId="10">
     <w:nsid w:val="65D600B0"/>
     <w:multiLevelType w:val="hybridMultilevel"/>
     <w:tmpl w:val="0BC02592"/>
@@ -5743,7 +6364,7 @@
       </w:rPr>
     </w:lvl>
   </w:abstractNum>
-  <w:abstractNum w:abstractNumId="10">
+  <w:abstractNum w:abstractNumId="11">
     <w:nsid w:val="6F600461"/>
     <w:multiLevelType w:val="hybridMultilevel"/>
     <w:tmpl w:val="48FA351E"/>
@@ -5856,7 +6477,7 @@
       </w:rPr>
     </w:lvl>
   </w:abstractNum>
-  <w:abstractNum w:abstractNumId="11">
+  <w:abstractNum w:abstractNumId="12">
     <w:nsid w:val="719F33A0"/>
     <w:multiLevelType w:val="hybridMultilevel"/>
     <w:tmpl w:val="A15494D6"/>
@@ -5969,7 +6590,7 @@
       </w:rPr>
     </w:lvl>
   </w:abstractNum>
-  <w:abstractNum w:abstractNumId="12">
+  <w:abstractNum w:abstractNumId="13">
     <w:nsid w:val="71CD1E27"/>
     <w:multiLevelType w:val="hybridMultilevel"/>
     <w:tmpl w:val="0C380512"/>
@@ -6082,7 +6703,7 @@
       </w:rPr>
     </w:lvl>
   </w:abstractNum>
-  <w:abstractNum w:abstractNumId="13">
+  <w:abstractNum w:abstractNumId="14">
     <w:nsid w:val="76156655"/>
     <w:multiLevelType w:val="hybridMultilevel"/>
     <w:tmpl w:val="32DA4D98"/>
@@ -6195,7 +6816,7 @@
       </w:rPr>
     </w:lvl>
   </w:abstractNum>
-  <w:abstractNum w:abstractNumId="14">
+  <w:abstractNum w:abstractNumId="15">
     <w:nsid w:val="7FF80FB3"/>
     <w:multiLevelType w:val="hybridMultilevel"/>
     <w:tmpl w:val="F77E44C6"/>
@@ -6312,7 +6933,7 @@
     <w:abstractNumId w:val="5"/>
   </w:num>
   <w:num w:numId="2">
-    <w:abstractNumId w:val="6"/>
+    <w:abstractNumId w:val="7"/>
   </w:num>
   <w:num w:numId="3">
     <w:abstractNumId w:val="3"/>
@@ -6321,13 +6942,13 @@
     <w:abstractNumId w:val="0"/>
   </w:num>
   <w:num w:numId="5">
+    <w:abstractNumId w:val="14"/>
+  </w:num>
+  <w:num w:numId="6">
     <w:abstractNumId w:val="13"/>
   </w:num>
-  <w:num w:numId="6">
-    <w:abstractNumId w:val="12"/>
-  </w:num>
   <w:num w:numId="7">
-    <w:abstractNumId w:val="14"/>
+    <w:abstractNumId w:val="15"/>
   </w:num>
   <w:num w:numId="8">
     <w:abstractNumId w:val="2"/>
@@ -6336,22 +6957,25 @@
     <w:abstractNumId w:val="1"/>
   </w:num>
   <w:num w:numId="10">
+    <w:abstractNumId w:val="9"/>
+  </w:num>
+  <w:num w:numId="11">
     <w:abstractNumId w:val="8"/>
   </w:num>
-  <w:num w:numId="11">
-    <w:abstractNumId w:val="7"/>
-  </w:num>
   <w:num w:numId="12">
-    <w:abstractNumId w:val="11"/>
+    <w:abstractNumId w:val="12"/>
   </w:num>
   <w:num w:numId="13">
     <w:abstractNumId w:val="4"/>
   </w:num>
   <w:num w:numId="14">
+    <w:abstractNumId w:val="11"/>
+  </w:num>
+  <w:num w:numId="15">
     <w:abstractNumId w:val="10"/>
   </w:num>
-  <w:num w:numId="15">
-    <w:abstractNumId w:val="9"/>
+  <w:num w:numId="16">
+    <w:abstractNumId w:val="6"/>
   </w:num>
 </w:numbering>
 </file>

</xml_diff>